<commit_message>
Updated base Docx FIle
</commit_message>
<xml_diff>
--- a/utils/TonTexterBase.docx
+++ b/utils/TonTexterBase.docx
@@ -316,17 +316,12 @@
       </w:r>
     </w:p>
     <w:p/>
-    <w:p/>
-    <w:p/>
     <w:p>
       <w:pPr>
         <w:tabs>
           <w:tab w:val="left" w:pos="1310"/>
         </w:tabs>
       </w:pPr>
-      <w:r>
-        <w:tab/>
-      </w:r>
     </w:p>
     <w:sectPr>
       <w:headerReference w:type="first" r:id="rId10"/>

</xml_diff>

<commit_message>
Updated Word file font and header
</commit_message>
<xml_diff>
--- a/utils/TonTexterBase.docx
+++ b/utils/TonTexterBase.docx
@@ -15,130 +15,7 @@
         <mc:AlternateContent>
           <mc:Choice Requires="wps">
             <w:drawing>
-              <wp:anchor distT="0" distB="0" distL="114300" distR="114300" simplePos="0" relativeHeight="251661312" behindDoc="0" locked="0" layoutInCell="1" allowOverlap="1" wp14:anchorId="6A2F70B2" wp14:editId="62B9E54A">
-                <wp:simplePos x="0" y="0"/>
-                <wp:positionH relativeFrom="column">
-                  <wp:posOffset>446405</wp:posOffset>
-                </wp:positionH>
-                <wp:positionV relativeFrom="paragraph">
-                  <wp:posOffset>-620395</wp:posOffset>
-                </wp:positionV>
-                <wp:extent cx="1752600" cy="501650"/>
-                <wp:effectExtent l="0" t="0" r="0" b="0"/>
-                <wp:wrapNone/>
-                <wp:docPr id="119809794" name="Textfeld 2"/>
-                <wp:cNvGraphicFramePr/>
-                <a:graphic xmlns:a="http://schemas.openxmlformats.org/drawingml/2006/main">
-                  <a:graphicData uri="http://schemas.microsoft.com/office/word/2010/wordprocessingShape">
-                    <wps:wsp>
-                      <wps:cNvSpPr txBox="1"/>
-                      <wps:spPr>
-                        <a:xfrm>
-                          <a:off x="0" y="0"/>
-                          <a:ext cx="1752600" cy="501650"/>
-                        </a:xfrm>
-                        <a:prstGeom prst="rect">
-                          <a:avLst/>
-                        </a:prstGeom>
-                        <a:noFill/>
-                        <a:ln w="6350">
-                          <a:noFill/>
-                        </a:ln>
-                      </wps:spPr>
-                      <wps:txbx>
-                        <w:txbxContent>
-                          <w:p>
-                            <w:pPr>
-                              <w:spacing w:before="240" w:line="240" w:lineRule="auto"/>
-                              <w:rPr>
-                                <w:b/>
-                                <w:bCs/>
-                                <w:color w:val="FFFFFF" w:themeColor="background1"/>
-                                <w:sz w:val="32"/>
-                                <w:szCs w:val="32"/>
-                              </w:rPr>
-                            </w:pPr>
-                            <w:r>
-                              <w:rPr>
-                                <w:b/>
-                                <w:bCs/>
-                                <w:color w:val="FFFFFF" w:themeColor="background1"/>
-                                <w:sz w:val="32"/>
-                                <w:szCs w:val="32"/>
-                              </w:rPr>
-                              <w:t>Ton-Texter</w:t>
-                            </w:r>
-                          </w:p>
-                          <w:p/>
-                        </w:txbxContent>
-                      </wps:txbx>
-                      <wps:bodyPr rot="0" spcFirstLastPara="0" vertOverflow="overflow" horzOverflow="overflow" vert="horz" wrap="square" lIns="91440" tIns="45720" rIns="91440" bIns="45720" numCol="1" spcCol="0" rtlCol="0" fromWordArt="0" anchor="t" anchorCtr="0" forceAA="0" compatLnSpc="1">
-                        <a:prstTxWarp prst="textNoShape">
-                          <a:avLst/>
-                        </a:prstTxWarp>
-                        <a:noAutofit/>
-                      </wps:bodyPr>
-                    </wps:wsp>
-                  </a:graphicData>
-                </a:graphic>
-                <wp14:sizeRelV relativeFrom="margin">
-                  <wp14:pctHeight>0</wp14:pctHeight>
-                </wp14:sizeRelV>
-              </wp:anchor>
-            </w:drawing>
-          </mc:Choice>
-          <mc:Fallback>
-            <w:pict>
-              <v:shapetype w14:anchorId="6A2F70B2" id="_x0000_t202" coordsize="21600,21600" o:spt="202" path="m,l,21600r21600,l21600,xe">
-                <v:stroke joinstyle="miter"/>
-                <v:path gradientshapeok="t" o:connecttype="rect"/>
-              </v:shapetype>
-              <v:shape id="Textfeld 2" o:spid="_x0000_s1026" type="#_x0000_t202" style="position:absolute;margin-left:35.15pt;margin-top:-48.85pt;width:138pt;height:39.5pt;z-index:251661312;visibility:visible;mso-wrap-style:square;mso-height-percent:0;mso-wrap-distance-left:9pt;mso-wrap-distance-top:0;mso-wrap-distance-right:9pt;mso-wrap-distance-bottom:0;mso-position-horizontal:absolute;mso-position-horizontal-relative:text;mso-position-vertical:absolute;mso-position-vertical-relative:text;mso-height-percent:0;mso-height-relative:margin;v-text-anchor:top" o:gfxdata="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" filled="f" stroked="f" strokeweight=".5pt">
-                <v:textbox>
-                  <w:txbxContent>
-                    <w:p>
-                      <w:pPr>
-                        <w:spacing w:before="240" w:line="240" w:lineRule="auto"/>
-                        <w:rPr>
-                          <w:b/>
-                          <w:bCs/>
-                          <w:color w:val="FFFFFF" w:themeColor="background1"/>
-                          <w:sz w:val="32"/>
-                          <w:szCs w:val="32"/>
-                        </w:rPr>
-                      </w:pPr>
-                      <w:r>
-                        <w:rPr>
-                          <w:b/>
-                          <w:bCs/>
-                          <w:color w:val="FFFFFF" w:themeColor="background1"/>
-                          <w:sz w:val="32"/>
-                          <w:szCs w:val="32"/>
-                        </w:rPr>
-                        <w:t>Ton-Texter</w:t>
-                      </w:r>
-                    </w:p>
-                    <w:p/>
-                  </w:txbxContent>
-                </v:textbox>
-              </v:shape>
-            </w:pict>
-          </mc:Fallback>
-        </mc:AlternateContent>
-      </w:r>
-      <w:r>
-        <w:rPr>
-          <w:b/>
-          <w:bCs/>
-          <w:noProof/>
-          <w:color w:val="FFFFFF" w:themeColor="background1"/>
-          <w:sz w:val="28"/>
-          <w:szCs w:val="28"/>
-        </w:rPr>
-        <mc:AlternateContent>
-          <mc:Choice Requires="wps">
-            <w:drawing>
-              <wp:anchor distT="0" distB="0" distL="114300" distR="114300" simplePos="0" relativeHeight="251659264" behindDoc="1" locked="0" layoutInCell="1" allowOverlap="1" wp14:anchorId="6CAC1629" wp14:editId="738BE079">
+              <wp:anchor distT="0" distB="0" distL="114300" distR="114300" simplePos="0" relativeHeight="251659264" behindDoc="1" locked="0" layoutInCell="1" allowOverlap="1" wp14:anchorId="6CAC1629" wp14:editId="433E74A1">
                 <wp:simplePos x="0" y="0"/>
                 <wp:positionH relativeFrom="page">
                   <wp:align>left</wp:align>
@@ -146,8 +23,8 @@
                 <wp:positionV relativeFrom="paragraph">
                   <wp:posOffset>-995045</wp:posOffset>
                 </wp:positionV>
-                <wp:extent cx="7588250" cy="1346200"/>
-                <wp:effectExtent l="0" t="0" r="12700" b="25400"/>
+                <wp:extent cx="7575550" cy="1346200"/>
+                <wp:effectExtent l="0" t="0" r="25400" b="25400"/>
                 <wp:wrapNone/>
                 <wp:docPr id="1239997239" name="Rechteck 1">
                   <a:hlinkClick xmlns:a="http://schemas.openxmlformats.org/drawingml/2006/main" r:id="rId7"/>
@@ -160,16 +37,13 @@
                       <wps:spPr>
                         <a:xfrm>
                           <a:off x="0" y="0"/>
-                          <a:ext cx="7588250" cy="1346200"/>
+                          <a:ext cx="7575550" cy="1346200"/>
                         </a:xfrm>
                         <a:prstGeom prst="rect">
                           <a:avLst/>
                         </a:prstGeom>
                         <a:solidFill>
-                          <a:schemeClr val="tx1">
-                            <a:lumMod val="85000"/>
-                            <a:lumOff val="15000"/>
-                          </a:schemeClr>
+                          <a:schemeClr val="tx1"/>
                         </a:solidFill>
                       </wps:spPr>
                       <wps:style>
@@ -223,7 +97,7 @@
           </mc:Choice>
           <mc:Fallback>
             <w:pict>
-              <v:rect w14:anchorId="6CAC1629" id="Rechteck 1" o:spid="_x0000_s1027" href="https://ton-texter.de/" style="position:absolute;margin-left:0;margin-top:-78.35pt;width:597.5pt;height:106pt;z-index:-251657216;visibility:visible;mso-wrap-style:square;mso-width-percent:0;mso-height-percent:0;mso-wrap-distance-left:9pt;mso-wrap-distance-top:0;mso-wrap-distance-right:9pt;mso-wrap-distance-bottom:0;mso-position-horizontal:left;mso-position-horizontal-relative:page;mso-position-vertical:absolute;mso-position-vertical-relative:text;mso-width-percent:0;mso-height-percent:0;mso-width-relative:margin;mso-height-relative:margin;v-text-anchor:middle" o:gfxdata="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" o:button="t" fillcolor="#272727 [2749]" strokecolor="black [480]" strokeweight="1pt">
+              <v:rect w14:anchorId="6CAC1629" id="Rechteck 1" o:spid="_x0000_s1026" href="https://ton-texter.de/" style="position:absolute;margin-left:0;margin-top:-78.35pt;width:596.5pt;height:106pt;z-index:-251657216;visibility:visible;mso-wrap-style:square;mso-width-percent:0;mso-height-percent:0;mso-wrap-distance-left:9pt;mso-wrap-distance-top:0;mso-wrap-distance-right:9pt;mso-wrap-distance-bottom:0;mso-position-horizontal:left;mso-position-horizontal-relative:page;mso-position-vertical:absolute;mso-position-vertical-relative:text;mso-width-percent:0;mso-height-percent:0;mso-width-relative:margin;mso-height-relative:margin;v-text-anchor:middle" o:gfxdata="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" o:button="t" fillcolor="black [3213]" strokecolor="black [480]" strokeweight="1pt">
                 <v:fill o:detectmouseclick="t"/>
                 <v:textbox>
                   <w:txbxContent>
@@ -242,6 +116,133 @@
                 </v:textbox>
                 <w10:wrap anchorx="page"/>
               </v:rect>
+            </w:pict>
+          </mc:Fallback>
+        </mc:AlternateContent>
+      </w:r>
+      <w:r>
+        <w:rPr>
+          <w:b/>
+          <w:bCs/>
+          <w:noProof/>
+          <w:color w:val="FFFFFF" w:themeColor="background1"/>
+          <w:sz w:val="28"/>
+          <w:szCs w:val="28"/>
+        </w:rPr>
+        <mc:AlternateContent>
+          <mc:Choice Requires="wps">
+            <w:drawing>
+              <wp:anchor distT="0" distB="0" distL="114300" distR="114300" simplePos="0" relativeHeight="251661312" behindDoc="0" locked="0" layoutInCell="1" allowOverlap="1" wp14:anchorId="6A2F70B2" wp14:editId="4CCA7460">
+                <wp:simplePos x="0" y="0"/>
+                <wp:positionH relativeFrom="column">
+                  <wp:posOffset>446405</wp:posOffset>
+                </wp:positionH>
+                <wp:positionV relativeFrom="paragraph">
+                  <wp:posOffset>-620395</wp:posOffset>
+                </wp:positionV>
+                <wp:extent cx="1752600" cy="501650"/>
+                <wp:effectExtent l="0" t="0" r="0" b="0"/>
+                <wp:wrapNone/>
+                <wp:docPr id="119809794" name="Textfeld 2"/>
+                <wp:cNvGraphicFramePr/>
+                <a:graphic xmlns:a="http://schemas.openxmlformats.org/drawingml/2006/main">
+                  <a:graphicData uri="http://schemas.microsoft.com/office/word/2010/wordprocessingShape">
+                    <wps:wsp>
+                      <wps:cNvSpPr txBox="1"/>
+                      <wps:spPr>
+                        <a:xfrm>
+                          <a:off x="0" y="0"/>
+                          <a:ext cx="1752600" cy="501650"/>
+                        </a:xfrm>
+                        <a:prstGeom prst="rect">
+                          <a:avLst/>
+                        </a:prstGeom>
+                        <a:noFill/>
+                        <a:ln w="6350">
+                          <a:noFill/>
+                        </a:ln>
+                      </wps:spPr>
+                      <wps:txbx>
+                        <w:txbxContent>
+                          <w:p>
+                            <w:pPr>
+                              <w:spacing w:before="240" w:line="240" w:lineRule="auto"/>
+                              <w:rPr>
+                                <w:rFonts w:ascii="Segoe UI" w:hAnsi="Segoe UI" w:cs="Segoe UI"/>
+                                <w:b/>
+                                <w:bCs/>
+                                <w:color w:val="FFFFFF" w:themeColor="background1"/>
+                                <w:sz w:val="28"/>
+                                <w:szCs w:val="28"/>
+                              </w:rPr>
+                            </w:pPr>
+                            <w:r>
+                              <w:rPr>
+                                <w:rFonts w:ascii="Segoe UI" w:hAnsi="Segoe UI" w:cs="Segoe UI"/>
+                                <w:b/>
+                                <w:bCs/>
+                                <w:color w:val="FFFFFF" w:themeColor="background1"/>
+                                <w:sz w:val="28"/>
+                                <w:szCs w:val="28"/>
+                              </w:rPr>
+                              <w:t>Ton-Texter</w:t>
+                            </w:r>
+                          </w:p>
+                          <w:p/>
+                        </w:txbxContent>
+                      </wps:txbx>
+                      <wps:bodyPr rot="0" spcFirstLastPara="0" vertOverflow="overflow" horzOverflow="overflow" vert="horz" wrap="square" lIns="91440" tIns="45720" rIns="91440" bIns="45720" numCol="1" spcCol="0" rtlCol="0" fromWordArt="0" anchor="t" anchorCtr="0" forceAA="0" compatLnSpc="1">
+                        <a:prstTxWarp prst="textNoShape">
+                          <a:avLst/>
+                        </a:prstTxWarp>
+                        <a:noAutofit/>
+                      </wps:bodyPr>
+                    </wps:wsp>
+                  </a:graphicData>
+                </a:graphic>
+                <wp14:sizeRelV relativeFrom="margin">
+                  <wp14:pctHeight>0</wp14:pctHeight>
+                </wp14:sizeRelV>
+              </wp:anchor>
+            </w:drawing>
+          </mc:Choice>
+          <mc:Fallback>
+            <w:pict>
+              <v:shapetype w14:anchorId="6A2F70B2" id="_x0000_t202" coordsize="21600,21600" o:spt="202" path="m,l,21600r21600,l21600,xe">
+                <v:stroke joinstyle="miter"/>
+                <v:path gradientshapeok="t" o:connecttype="rect"/>
+              </v:shapetype>
+              <v:shape id="Textfeld 2" o:spid="_x0000_s1027" type="#_x0000_t202" style="position:absolute;margin-left:35.15pt;margin-top:-48.85pt;width:138pt;height:39.5pt;z-index:251661312;visibility:visible;mso-wrap-style:square;mso-height-percent:0;mso-wrap-distance-left:9pt;mso-wrap-distance-top:0;mso-wrap-distance-right:9pt;mso-wrap-distance-bottom:0;mso-position-horizontal:absolute;mso-position-horizontal-relative:text;mso-position-vertical:absolute;mso-position-vertical-relative:text;mso-height-percent:0;mso-height-relative:margin;v-text-anchor:top" o:gfxdata="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" filled="f" stroked="f" strokeweight=".5pt">
+                <v:textbox>
+                  <w:txbxContent>
+                    <w:p>
+                      <w:pPr>
+                        <w:spacing w:before="240" w:line="240" w:lineRule="auto"/>
+                        <w:rPr>
+                          <w:rFonts w:ascii="Segoe UI" w:hAnsi="Segoe UI" w:cs="Segoe UI"/>
+                          <w:b/>
+                          <w:bCs/>
+                          <w:color w:val="FFFFFF" w:themeColor="background1"/>
+                          <w:sz w:val="28"/>
+                          <w:szCs w:val="28"/>
+                        </w:rPr>
+                      </w:pPr>
+                      <w:r>
+                        <w:rPr>
+                          <w:rFonts w:ascii="Segoe UI" w:hAnsi="Segoe UI" w:cs="Segoe UI"/>
+                          <w:b/>
+                          <w:bCs/>
+                          <w:color w:val="FFFFFF" w:themeColor="background1"/>
+                          <w:sz w:val="28"/>
+                          <w:szCs w:val="28"/>
+                        </w:rPr>
+                        <w:t>Ton-Texter</w:t>
+                      </w:r>
+                    </w:p>
+                    <w:p/>
+                  </w:txbxContent>
+                </v:textbox>
+              </v:shape>
             </w:pict>
           </mc:Fallback>
         </mc:AlternateContent>
@@ -315,7 +316,13 @@
         </w:drawing>
       </w:r>
     </w:p>
-    <w:p/>
+    <w:p>
+      <w:pPr>
+        <w:rPr>
+          <w:rFonts w:ascii="Segoe UI" w:hAnsi="Segoe UI" w:cs="Segoe UI"/>
+        </w:rPr>
+      </w:pPr>
+    </w:p>
     <w:p>
       <w:pPr>
         <w:tabs>
@@ -876,7 +883,6 @@
   <w:style w:type="character" w:default="1" w:styleId="Absatz-Standardschriftart">
     <w:name w:val="Default Paragraph Font"/>
     <w:uiPriority w:val="1"/>
-    <w:semiHidden/>
     <w:unhideWhenUsed/>
   </w:style>
   <w:style w:type="table" w:default="1" w:styleId="NormaleTabelle">

</xml_diff>

<commit_message>
Updated Word File Template
</commit_message>
<xml_diff>
--- a/utils/TonTexterBase.docx
+++ b/utils/TonTexterBase.docx
@@ -15,7 +15,242 @@
         <mc:AlternateContent>
           <mc:Choice Requires="wps">
             <w:drawing>
-              <wp:anchor distT="0" distB="0" distL="114300" distR="114300" simplePos="0" relativeHeight="251659264" behindDoc="1" locked="0" layoutInCell="1" allowOverlap="1" wp14:anchorId="6CAC1629" wp14:editId="433E74A1">
+              <wp:anchor distT="0" distB="0" distL="114300" distR="114300" simplePos="0" relativeHeight="251661312" behindDoc="0" locked="0" layoutInCell="1" allowOverlap="1" wp14:anchorId="6A2F70B2" wp14:editId="738B48DC">
+                <wp:simplePos x="0" y="0"/>
+                <wp:positionH relativeFrom="column">
+                  <wp:posOffset>446405</wp:posOffset>
+                </wp:positionH>
+                <wp:positionV relativeFrom="paragraph">
+                  <wp:posOffset>-620395</wp:posOffset>
+                </wp:positionV>
+                <wp:extent cx="3467100" cy="806450"/>
+                <wp:effectExtent l="0" t="0" r="0" b="0"/>
+                <wp:wrapNone/>
+                <wp:docPr id="119809794" name="Textfeld 2"/>
+                <wp:cNvGraphicFramePr/>
+                <a:graphic xmlns:a="http://schemas.openxmlformats.org/drawingml/2006/main">
+                  <a:graphicData uri="http://schemas.microsoft.com/office/word/2010/wordprocessingShape">
+                    <wps:wsp>
+                      <wps:cNvSpPr txBox="1"/>
+                      <wps:spPr>
+                        <a:xfrm>
+                          <a:off x="0" y="0"/>
+                          <a:ext cx="3467100" cy="806450"/>
+                        </a:xfrm>
+                        <a:prstGeom prst="rect">
+                          <a:avLst/>
+                        </a:prstGeom>
+                        <a:noFill/>
+                        <a:ln w="6350">
+                          <a:noFill/>
+                        </a:ln>
+                      </wps:spPr>
+                      <wps:txbx>
+                        <w:txbxContent>
+                          <w:p>
+                            <w:pPr>
+                              <w:spacing w:before="240" w:after="0" w:line="240" w:lineRule="auto"/>
+                              <w:rPr>
+                                <w:rFonts w:ascii="Segoe UI" w:hAnsi="Segoe UI" w:cs="Segoe UI"/>
+                                <w:b/>
+                                <w:bCs/>
+                                <w:color w:val="FFFFFF" w:themeColor="background1"/>
+                                <w:sz w:val="28"/>
+                                <w:szCs w:val="28"/>
+                              </w:rPr>
+                            </w:pPr>
+                            <w:r>
+                              <w:rPr>
+                                <w:rFonts w:ascii="Segoe UI" w:hAnsi="Segoe UI" w:cs="Segoe UI"/>
+                                <w:b/>
+                                <w:bCs/>
+                                <w:color w:val="FFFFFF" w:themeColor="background1"/>
+                                <w:sz w:val="28"/>
+                                <w:szCs w:val="28"/>
+                              </w:rPr>
+                              <w:t>Ton-Texter</w:t>
+                            </w:r>
+                          </w:p>
+                          <w:p>
+                            <w:pPr>
+                              <w:spacing w:after="0" w:line="240" w:lineRule="auto"/>
+                              <w:rPr>
+                                <w:rFonts w:ascii="Segoe UI" w:hAnsi="Segoe UI" w:cs="Segoe UI"/>
+                                <w:color w:val="B4C6E7" w:themeColor="accent1" w:themeTint="66"/>
+                                <w:sz w:val="16"/>
+                                <w:szCs w:val="16"/>
+                              </w:rPr>
+                            </w:pPr>
+                            <w:r>
+                              <w:rPr>
+                                <w:rFonts w:ascii="Segoe UI" w:hAnsi="Segoe UI" w:cs="Segoe UI"/>
+                                <w:color w:val="B4C6E7" w:themeColor="accent1" w:themeTint="66"/>
+                                <w:sz w:val="16"/>
+                                <w:szCs w:val="16"/>
+                              </w:rPr>
+                              <w:t>Magie des textbasierten Editings</w:t>
+                            </w:r>
+                          </w:p>
+                          <w:p/>
+                        </w:txbxContent>
+                      </wps:txbx>
+                      <wps:bodyPr rot="0" spcFirstLastPara="0" vertOverflow="overflow" horzOverflow="overflow" vert="horz" wrap="square" lIns="91440" tIns="45720" rIns="91440" bIns="45720" numCol="1" spcCol="0" rtlCol="0" fromWordArt="0" anchor="t" anchorCtr="0" forceAA="0" compatLnSpc="1">
+                        <a:prstTxWarp prst="textNoShape">
+                          <a:avLst/>
+                        </a:prstTxWarp>
+                        <a:noAutofit/>
+                      </wps:bodyPr>
+                    </wps:wsp>
+                  </a:graphicData>
+                </a:graphic>
+                <wp14:sizeRelH relativeFrom="margin">
+                  <wp14:pctWidth>0</wp14:pctWidth>
+                </wp14:sizeRelH>
+                <wp14:sizeRelV relativeFrom="margin">
+                  <wp14:pctHeight>0</wp14:pctHeight>
+                </wp14:sizeRelV>
+              </wp:anchor>
+            </w:drawing>
+          </mc:Choice>
+          <mc:Fallback>
+            <w:pict>
+              <v:shapetype w14:anchorId="6A2F70B2" id="_x0000_t202" coordsize="21600,21600" o:spt="202" path="m,l,21600r21600,l21600,xe">
+                <v:stroke joinstyle="miter"/>
+                <v:path gradientshapeok="t" o:connecttype="rect"/>
+              </v:shapetype>
+              <v:shape id="Textfeld 2" o:spid="_x0000_s1026" type="#_x0000_t202" style="position:absolute;margin-left:35.15pt;margin-top:-48.85pt;width:273pt;height:63.5pt;z-index:251661312;visibility:visible;mso-wrap-style:square;mso-width-percent:0;mso-height-percent:0;mso-wrap-distance-left:9pt;mso-wrap-distance-top:0;mso-wrap-distance-right:9pt;mso-wrap-distance-bottom:0;mso-position-horizontal:absolute;mso-position-horizontal-relative:text;mso-position-vertical:absolute;mso-position-vertical-relative:text;mso-width-percent:0;mso-height-percent:0;mso-width-relative:margin;mso-height-relative:margin;v-text-anchor:top" o:gfxdata="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" filled="f" stroked="f" strokeweight=".5pt">
+                <v:textbox>
+                  <w:txbxContent>
+                    <w:p>
+                      <w:pPr>
+                        <w:spacing w:before="240" w:after="0" w:line="240" w:lineRule="auto"/>
+                        <w:rPr>
+                          <w:rFonts w:ascii="Segoe UI" w:hAnsi="Segoe UI" w:cs="Segoe UI"/>
+                          <w:b/>
+                          <w:bCs/>
+                          <w:color w:val="FFFFFF" w:themeColor="background1"/>
+                          <w:sz w:val="28"/>
+                          <w:szCs w:val="28"/>
+                        </w:rPr>
+                      </w:pPr>
+                      <w:r>
+                        <w:rPr>
+                          <w:rFonts w:ascii="Segoe UI" w:hAnsi="Segoe UI" w:cs="Segoe UI"/>
+                          <w:b/>
+                          <w:bCs/>
+                          <w:color w:val="FFFFFF" w:themeColor="background1"/>
+                          <w:sz w:val="28"/>
+                          <w:szCs w:val="28"/>
+                        </w:rPr>
+                        <w:t>Ton-Texter</w:t>
+                      </w:r>
+                    </w:p>
+                    <w:p>
+                      <w:pPr>
+                        <w:spacing w:after="0" w:line="240" w:lineRule="auto"/>
+                        <w:rPr>
+                          <w:rFonts w:ascii="Segoe UI" w:hAnsi="Segoe UI" w:cs="Segoe UI"/>
+                          <w:color w:val="B4C6E7" w:themeColor="accent1" w:themeTint="66"/>
+                          <w:sz w:val="16"/>
+                          <w:szCs w:val="16"/>
+                        </w:rPr>
+                      </w:pPr>
+                      <w:r>
+                        <w:rPr>
+                          <w:rFonts w:ascii="Segoe UI" w:hAnsi="Segoe UI" w:cs="Segoe UI"/>
+                          <w:color w:val="B4C6E7" w:themeColor="accent1" w:themeTint="66"/>
+                          <w:sz w:val="16"/>
+                          <w:szCs w:val="16"/>
+                        </w:rPr>
+                        <w:t>Magie des textbasierten Editings</w:t>
+                      </w:r>
+                    </w:p>
+                    <w:p/>
+                  </w:txbxContent>
+                </v:textbox>
+              </v:shape>
+            </w:pict>
+          </mc:Fallback>
+        </mc:AlternateContent>
+      </w:r>
+      <w:r>
+        <w:rPr>
+          <w:b/>
+          <w:bCs/>
+          <w:noProof/>
+          <w:color w:val="FFFFFF" w:themeColor="background1"/>
+          <w:sz w:val="28"/>
+          <w:szCs w:val="28"/>
+        </w:rPr>
+        <w:drawing>
+          <wp:anchor distT="0" distB="0" distL="114300" distR="114300" simplePos="0" relativeHeight="251662336" behindDoc="0" locked="0" layoutInCell="1" allowOverlap="1" wp14:anchorId="7EDD44D3" wp14:editId="0562C8FC">
+            <wp:simplePos x="0" y="0"/>
+            <wp:positionH relativeFrom="column">
+              <wp:posOffset>-436245</wp:posOffset>
+            </wp:positionH>
+            <wp:positionV relativeFrom="paragraph">
+              <wp:posOffset>-614045</wp:posOffset>
+            </wp:positionV>
+            <wp:extent cx="674931" cy="685800"/>
+            <wp:effectExtent l="0" t="0" r="0" b="0"/>
+            <wp:wrapNone/>
+            <wp:docPr id="1001558991" name="Grafik 3" descr="Ein Bild, das Grafiken, Clipart, Symbol, Grafikdesign enthält.&#10;&#10;Automatisch generierte Beschreibung"/>
+            <wp:cNvGraphicFramePr>
+              <a:graphicFrameLocks xmlns:a="http://schemas.openxmlformats.org/drawingml/2006/main" noChangeAspect="1"/>
+            </wp:cNvGraphicFramePr>
+            <a:graphic xmlns:a="http://schemas.openxmlformats.org/drawingml/2006/main">
+              <a:graphicData uri="http://schemas.openxmlformats.org/drawingml/2006/picture">
+                <pic:pic xmlns:pic="http://schemas.openxmlformats.org/drawingml/2006/picture">
+                  <pic:nvPicPr>
+                    <pic:cNvPr id="1001558991" name="Grafik 3" descr="Ein Bild, das Grafiken, Clipart, Symbol, Grafikdesign enthält.&#10;&#10;Automatisch generierte Beschreibung"/>
+                    <pic:cNvPicPr/>
+                  </pic:nvPicPr>
+                  <pic:blipFill>
+                    <a:blip r:embed="rId7" cstate="print">
+                      <a:extLst>
+                        <a:ext uri="{28A0092B-C50C-407E-A947-70E740481C1C}">
+                          <a14:useLocalDpi xmlns:a14="http://schemas.microsoft.com/office/drawing/2010/main" val="0"/>
+                        </a:ext>
+                      </a:extLst>
+                    </a:blip>
+                    <a:stretch>
+                      <a:fillRect/>
+                    </a:stretch>
+                  </pic:blipFill>
+                  <pic:spPr>
+                    <a:xfrm>
+                      <a:off x="0" y="0"/>
+                      <a:ext cx="674931" cy="685800"/>
+                    </a:xfrm>
+                    <a:prstGeom prst="rect">
+                      <a:avLst/>
+                    </a:prstGeom>
+                  </pic:spPr>
+                </pic:pic>
+              </a:graphicData>
+            </a:graphic>
+            <wp14:sizeRelH relativeFrom="margin">
+              <wp14:pctWidth>0</wp14:pctWidth>
+            </wp14:sizeRelH>
+            <wp14:sizeRelV relativeFrom="margin">
+              <wp14:pctHeight>0</wp14:pctHeight>
+            </wp14:sizeRelV>
+          </wp:anchor>
+        </w:drawing>
+      </w:r>
+      <w:r>
+        <w:rPr>
+          <w:b/>
+          <w:bCs/>
+          <w:noProof/>
+          <w:color w:val="FFFFFF" w:themeColor="background1"/>
+          <w:sz w:val="28"/>
+          <w:szCs w:val="28"/>
+        </w:rPr>
+        <mc:AlternateContent>
+          <mc:Choice Requires="wps">
+            <w:drawing>
+              <wp:anchor distT="0" distB="0" distL="114300" distR="114300" simplePos="0" relativeHeight="251659264" behindDoc="1" locked="0" layoutInCell="1" allowOverlap="1" wp14:anchorId="6CAC1629" wp14:editId="509E0F39">
                 <wp:simplePos x="0" y="0"/>
                 <wp:positionH relativeFrom="page">
                   <wp:align>left</wp:align>
@@ -27,7 +262,7 @@
                 <wp:effectExtent l="0" t="0" r="25400" b="25400"/>
                 <wp:wrapNone/>
                 <wp:docPr id="1239997239" name="Rechteck 1">
-                  <a:hlinkClick xmlns:a="http://schemas.openxmlformats.org/drawingml/2006/main" r:id="rId7"/>
+                  <a:hlinkClick xmlns:a="http://schemas.openxmlformats.org/drawingml/2006/main" r:id="rId8"/>
                 </wp:docPr>
                 <wp:cNvGraphicFramePr/>
                 <a:graphic xmlns:a="http://schemas.openxmlformats.org/drawingml/2006/main">
@@ -67,6 +302,7 @@
                           <w:p>
                             <w:pPr>
                               <w:spacing w:before="240" w:line="240" w:lineRule="auto"/>
+                              <w:jc w:val="center"/>
                               <w:rPr>
                                 <w:b/>
                                 <w:bCs/>
@@ -97,13 +333,14 @@
           </mc:Choice>
           <mc:Fallback>
             <w:pict>
-              <v:rect w14:anchorId="6CAC1629" id="Rechteck 1" o:spid="_x0000_s1026" href="https://ton-texter.de/" style="position:absolute;margin-left:0;margin-top:-78.35pt;width:596.5pt;height:106pt;z-index:-251657216;visibility:visible;mso-wrap-style:square;mso-width-percent:0;mso-height-percent:0;mso-wrap-distance-left:9pt;mso-wrap-distance-top:0;mso-wrap-distance-right:9pt;mso-wrap-distance-bottom:0;mso-position-horizontal:left;mso-position-horizontal-relative:page;mso-position-vertical:absolute;mso-position-vertical-relative:text;mso-width-percent:0;mso-height-percent:0;mso-width-relative:margin;mso-height-relative:margin;v-text-anchor:middle" o:gfxdata="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" o:button="t" fillcolor="black [3213]" strokecolor="black [480]" strokeweight="1pt">
+              <v:rect w14:anchorId="6CAC1629" id="Rechteck 1" o:spid="_x0000_s1027" href="https://ton-texter.de/" style="position:absolute;margin-left:0;margin-top:-78.35pt;width:596.5pt;height:106pt;z-index:-251657216;visibility:visible;mso-wrap-style:square;mso-width-percent:0;mso-height-percent:0;mso-wrap-distance-left:9pt;mso-wrap-distance-top:0;mso-wrap-distance-right:9pt;mso-wrap-distance-bottom:0;mso-position-horizontal:left;mso-position-horizontal-relative:page;mso-position-vertical:absolute;mso-position-vertical-relative:text;mso-width-percent:0;mso-height-percent:0;mso-width-relative:margin;mso-height-relative:margin;v-text-anchor:middle" o:gfxdata="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" o:button="t" fillcolor="black [3213]" strokecolor="black [480]" strokeweight="1pt">
                 <v:fill o:detectmouseclick="t"/>
                 <v:textbox>
                   <w:txbxContent>
                     <w:p>
                       <w:pPr>
                         <w:spacing w:before="240" w:line="240" w:lineRule="auto"/>
+                        <w:jc w:val="center"/>
                         <w:rPr>
                           <w:b/>
                           <w:bCs/>
@@ -120,201 +357,6 @@
           </mc:Fallback>
         </mc:AlternateContent>
       </w:r>
-      <w:r>
-        <w:rPr>
-          <w:b/>
-          <w:bCs/>
-          <w:noProof/>
-          <w:color w:val="FFFFFF" w:themeColor="background1"/>
-          <w:sz w:val="28"/>
-          <w:szCs w:val="28"/>
-        </w:rPr>
-        <mc:AlternateContent>
-          <mc:Choice Requires="wps">
-            <w:drawing>
-              <wp:anchor distT="0" distB="0" distL="114300" distR="114300" simplePos="0" relativeHeight="251661312" behindDoc="0" locked="0" layoutInCell="1" allowOverlap="1" wp14:anchorId="6A2F70B2" wp14:editId="4CCA7460">
-                <wp:simplePos x="0" y="0"/>
-                <wp:positionH relativeFrom="column">
-                  <wp:posOffset>446405</wp:posOffset>
-                </wp:positionH>
-                <wp:positionV relativeFrom="paragraph">
-                  <wp:posOffset>-620395</wp:posOffset>
-                </wp:positionV>
-                <wp:extent cx="1752600" cy="501650"/>
-                <wp:effectExtent l="0" t="0" r="0" b="0"/>
-                <wp:wrapNone/>
-                <wp:docPr id="119809794" name="Textfeld 2"/>
-                <wp:cNvGraphicFramePr/>
-                <a:graphic xmlns:a="http://schemas.openxmlformats.org/drawingml/2006/main">
-                  <a:graphicData uri="http://schemas.microsoft.com/office/word/2010/wordprocessingShape">
-                    <wps:wsp>
-                      <wps:cNvSpPr txBox="1"/>
-                      <wps:spPr>
-                        <a:xfrm>
-                          <a:off x="0" y="0"/>
-                          <a:ext cx="1752600" cy="501650"/>
-                        </a:xfrm>
-                        <a:prstGeom prst="rect">
-                          <a:avLst/>
-                        </a:prstGeom>
-                        <a:noFill/>
-                        <a:ln w="6350">
-                          <a:noFill/>
-                        </a:ln>
-                      </wps:spPr>
-                      <wps:txbx>
-                        <w:txbxContent>
-                          <w:p>
-                            <w:pPr>
-                              <w:spacing w:before="240" w:line="240" w:lineRule="auto"/>
-                              <w:rPr>
-                                <w:rFonts w:ascii="Segoe UI" w:hAnsi="Segoe UI" w:cs="Segoe UI"/>
-                                <w:b/>
-                                <w:bCs/>
-                                <w:color w:val="FFFFFF" w:themeColor="background1"/>
-                                <w:sz w:val="28"/>
-                                <w:szCs w:val="28"/>
-                              </w:rPr>
-                            </w:pPr>
-                            <w:r>
-                              <w:rPr>
-                                <w:rFonts w:ascii="Segoe UI" w:hAnsi="Segoe UI" w:cs="Segoe UI"/>
-                                <w:b/>
-                                <w:bCs/>
-                                <w:color w:val="FFFFFF" w:themeColor="background1"/>
-                                <w:sz w:val="28"/>
-                                <w:szCs w:val="28"/>
-                              </w:rPr>
-                              <w:t>Ton-Texter</w:t>
-                            </w:r>
-                          </w:p>
-                          <w:p/>
-                        </w:txbxContent>
-                      </wps:txbx>
-                      <wps:bodyPr rot="0" spcFirstLastPara="0" vertOverflow="overflow" horzOverflow="overflow" vert="horz" wrap="square" lIns="91440" tIns="45720" rIns="91440" bIns="45720" numCol="1" spcCol="0" rtlCol="0" fromWordArt="0" anchor="t" anchorCtr="0" forceAA="0" compatLnSpc="1">
-                        <a:prstTxWarp prst="textNoShape">
-                          <a:avLst/>
-                        </a:prstTxWarp>
-                        <a:noAutofit/>
-                      </wps:bodyPr>
-                    </wps:wsp>
-                  </a:graphicData>
-                </a:graphic>
-                <wp14:sizeRelV relativeFrom="margin">
-                  <wp14:pctHeight>0</wp14:pctHeight>
-                </wp14:sizeRelV>
-              </wp:anchor>
-            </w:drawing>
-          </mc:Choice>
-          <mc:Fallback>
-            <w:pict>
-              <v:shapetype w14:anchorId="6A2F70B2" id="_x0000_t202" coordsize="21600,21600" o:spt="202" path="m,l,21600r21600,l21600,xe">
-                <v:stroke joinstyle="miter"/>
-                <v:path gradientshapeok="t" o:connecttype="rect"/>
-              </v:shapetype>
-              <v:shape id="Textfeld 2" o:spid="_x0000_s1027" type="#_x0000_t202" style="position:absolute;margin-left:35.15pt;margin-top:-48.85pt;width:138pt;height:39.5pt;z-index:251661312;visibility:visible;mso-wrap-style:square;mso-height-percent:0;mso-wrap-distance-left:9pt;mso-wrap-distance-top:0;mso-wrap-distance-right:9pt;mso-wrap-distance-bottom:0;mso-position-horizontal:absolute;mso-position-horizontal-relative:text;mso-position-vertical:absolute;mso-position-vertical-relative:text;mso-height-percent:0;mso-height-relative:margin;v-text-anchor:top" o:gfxdata="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" filled="f" stroked="f" strokeweight=".5pt">
-                <v:textbox>
-                  <w:txbxContent>
-                    <w:p>
-                      <w:pPr>
-                        <w:spacing w:before="240" w:line="240" w:lineRule="auto"/>
-                        <w:rPr>
-                          <w:rFonts w:ascii="Segoe UI" w:hAnsi="Segoe UI" w:cs="Segoe UI"/>
-                          <w:b/>
-                          <w:bCs/>
-                          <w:color w:val="FFFFFF" w:themeColor="background1"/>
-                          <w:sz w:val="28"/>
-                          <w:szCs w:val="28"/>
-                        </w:rPr>
-                      </w:pPr>
-                      <w:r>
-                        <w:rPr>
-                          <w:rFonts w:ascii="Segoe UI" w:hAnsi="Segoe UI" w:cs="Segoe UI"/>
-                          <w:b/>
-                          <w:bCs/>
-                          <w:color w:val="FFFFFF" w:themeColor="background1"/>
-                          <w:sz w:val="28"/>
-                          <w:szCs w:val="28"/>
-                        </w:rPr>
-                        <w:t>Ton-Texter</w:t>
-                      </w:r>
-                    </w:p>
-                    <w:p/>
-                  </w:txbxContent>
-                </v:textbox>
-              </v:shape>
-            </w:pict>
-          </mc:Fallback>
-        </mc:AlternateContent>
-      </w:r>
-      <w:r>
-        <w:rPr>
-          <w:b/>
-          <w:bCs/>
-          <w:noProof/>
-          <w:color w:val="FFFFFF" w:themeColor="background1"/>
-          <w:sz w:val="28"/>
-          <w:szCs w:val="28"/>
-        </w:rPr>
-        <w:drawing>
-          <wp:anchor distT="0" distB="0" distL="114300" distR="114300" simplePos="0" relativeHeight="251660288" behindDoc="0" locked="0" layoutInCell="1" allowOverlap="1" wp14:anchorId="0DE1D5AB" wp14:editId="638440B3">
-            <wp:simplePos x="0" y="0"/>
-            <wp:positionH relativeFrom="column">
-              <wp:posOffset>-276860</wp:posOffset>
-            </wp:positionH>
-            <wp:positionV relativeFrom="paragraph">
-              <wp:posOffset>-514350</wp:posOffset>
-            </wp:positionV>
-            <wp:extent cx="615950" cy="400368"/>
-            <wp:effectExtent l="0" t="0" r="0" b="0"/>
-            <wp:wrapNone/>
-            <wp:docPr id="1623114890" name="Grafik 2"/>
-            <wp:cNvGraphicFramePr>
-              <a:graphicFrameLocks xmlns:a="http://schemas.openxmlformats.org/drawingml/2006/main" noChangeAspect="1"/>
-            </wp:cNvGraphicFramePr>
-            <a:graphic xmlns:a="http://schemas.openxmlformats.org/drawingml/2006/main">
-              <a:graphicData uri="http://schemas.openxmlformats.org/drawingml/2006/picture">
-                <pic:pic xmlns:pic="http://schemas.openxmlformats.org/drawingml/2006/picture">
-                  <pic:nvPicPr>
-                    <pic:cNvPr id="1623114890" name="Grafik 1623114890"/>
-                    <pic:cNvPicPr/>
-                  </pic:nvPicPr>
-                  <pic:blipFill>
-                    <a:blip r:embed="rId8" cstate="print">
-                      <a:extLst>
-                        <a:ext uri="{28A0092B-C50C-407E-A947-70E740481C1C}">
-                          <a14:useLocalDpi xmlns:a14="http://schemas.microsoft.com/office/drawing/2010/main" val="0"/>
-                        </a:ext>
-                        <a:ext uri="{96DAC541-7B7A-43D3-8B79-37D633B846F1}">
-                          <asvg:svgBlip xmlns:asvg="http://schemas.microsoft.com/office/drawing/2016/SVG/main" r:embed="rId9"/>
-                        </a:ext>
-                      </a:extLst>
-                    </a:blip>
-                    <a:stretch>
-                      <a:fillRect/>
-                    </a:stretch>
-                  </pic:blipFill>
-                  <pic:spPr>
-                    <a:xfrm>
-                      <a:off x="0" y="0"/>
-                      <a:ext cx="615950" cy="400368"/>
-                    </a:xfrm>
-                    <a:prstGeom prst="rect">
-                      <a:avLst/>
-                    </a:prstGeom>
-                  </pic:spPr>
-                </pic:pic>
-              </a:graphicData>
-            </a:graphic>
-            <wp14:sizeRelH relativeFrom="margin">
-              <wp14:pctWidth>0</wp14:pctWidth>
-            </wp14:sizeRelH>
-            <wp14:sizeRelV relativeFrom="margin">
-              <wp14:pctHeight>0</wp14:pctHeight>
-            </wp14:sizeRelV>
-          </wp:anchor>
-        </w:drawing>
-      </w:r>
     </w:p>
     <w:p>
       <w:pPr>
@@ -328,10 +370,26 @@
         <w:tabs>
           <w:tab w:val="left" w:pos="1310"/>
         </w:tabs>
+        <w:rPr>
+          <w:b/>
+          <w:bCs/>
+          <w:noProof/>
+          <w:color w:val="FFFFFF" w:themeColor="background1"/>
+          <w:sz w:val="28"/>
+          <w:szCs w:val="28"/>
+          <w:u w:val="single"/>
+        </w:rPr>
+      </w:pPr>
+    </w:p>
+    <w:p>
+      <w:pPr>
+        <w:rPr>
+          <w:u w:val="single"/>
+        </w:rPr>
       </w:pPr>
     </w:p>
     <w:sectPr>
-      <w:headerReference w:type="first" r:id="rId10"/>
+      <w:headerReference w:type="first" r:id="rId9"/>
       <w:pgSz w:w="11906" w:h="16838"/>
       <w:pgMar w:top="1417" w:right="1417" w:bottom="1134" w:left="1417" w:header="708" w:footer="708" w:gutter="0"/>
       <w:cols w:space="708"/>
@@ -883,6 +941,7 @@
   <w:style w:type="character" w:default="1" w:styleId="Absatz-Standardschriftart">
     <w:name w:val="Default Paragraph Font"/>
     <w:uiPriority w:val="1"/>
+    <w:semiHidden/>
     <w:unhideWhenUsed/>
   </w:style>
   <w:style w:type="table" w:default="1" w:styleId="NormaleTabelle">

</xml_diff>